<commit_message>
fixed thingy goes brrr
</commit_message>
<xml_diff>
--- a/my_report.docx
+++ b/my_report.docx
@@ -17,7 +17,7 @@
     </w:p>
     <w:p>
       <w:r>
-        <w:t>Total number of games: [704, 296, 1599]</w:t>
+        <w:t>Total number of games: [992, 8, 1600]</w:t>
       </w:r>
     </w:p>
     <w:p>
@@ -91,7 +91,7 @@
           </w:tcPr>
           <w:p>
             <w:r>
-              <w:t>704</w:t>
+              <w:t>992</w:t>
             </w:r>
           </w:p>
         </w:tc>
@@ -101,7 +101,7 @@
           </w:tcPr>
           <w:p>
             <w:r>
-              <w:t>296</w:t>
+              <w:t>8</w:t>
             </w:r>
           </w:p>
         </w:tc>
@@ -111,7 +111,7 @@
           </w:tcPr>
           <w:p>
             <w:r>
-              <w:t>1599</w:t>
+              <w:t>1600</w:t>
             </w:r>
           </w:p>
         </w:tc>
@@ -153,7 +153,7 @@
           </w:tcPr>
           <w:p>
             <w:r>
-              <w:t>600</w:t>
+              <w:t>601</w:t>
             </w:r>
           </w:p>
         </w:tc>
@@ -175,7 +175,7 @@
           </w:tcPr>
           <w:p>
             <w:r>
-              <w:t>6</w:t>
+              <w:t>294</w:t>
             </w:r>
           </w:p>
         </w:tc>
@@ -185,7 +185,7 @@
           </w:tcPr>
           <w:p>
             <w:r>
-              <w:t>294</w:t>
+              <w:t>6</w:t>
             </w:r>
           </w:p>
         </w:tc>
@@ -292,7 +292,7 @@
           </w:tcPr>
           <w:p>
             <w:r>
-              <w:t>120.24855713736052</w:t>
+              <w:t>120.26230769230769</w:t>
             </w:r>
           </w:p>
         </w:tc>
@@ -302,7 +302,7 @@
           </w:tcPr>
           <w:p>
             <w:r>
-              <w:t>39.11921495726059</w:t>
+              <w:t>39.11797297993816</w:t>
             </w:r>
           </w:p>
         </w:tc>
@@ -324,7 +324,7 @@
           </w:tcPr>
           <w:p>
             <w:r>
-              <w:t>117.2976923076923</w:t>
+              <w:t>117.32744043043813</w:t>
             </w:r>
           </w:p>
         </w:tc>
@@ -334,7 +334,7 @@
           </w:tcPr>
           <w:p>
             <w:r>
-              <w:t>39.49494410755852</w:t>
+              <w:t>39.49432976140451</w:t>
             </w:r>
           </w:p>
         </w:tc>
@@ -388,7 +388,7 @@
           </w:tcPr>
           <w:p>
             <w:r>
-              <w:t>154.75</w:t>
+              <w:t>109.8225806451613</w:t>
             </w:r>
           </w:p>
         </w:tc>
@@ -398,7 +398,7 @@
           </w:tcPr>
           <w:p>
             <w:r>
-              <w:t>46.72422968714195</w:t>
+              <w:t>46.724184981707545</w:t>
             </w:r>
           </w:p>
         </w:tc>
@@ -420,7 +420,7 @@
           </w:tcPr>
           <w:p>
             <w:r>
-              <w:t>3.695945945945946</w:t>
+              <w:t>136.75</w:t>
             </w:r>
           </w:p>
         </w:tc>
@@ -430,7 +430,7 @@
           </w:tcPr>
           <w:p>
             <w:r>
-              <w:t>7.732752908769183</w:t>
+              <w:t>7.731274481885034</w:t>
             </w:r>
           </w:p>
         </w:tc>
@@ -595,7 +595,7 @@
           </w:tcPr>
           <w:p>
             <w:r>
-              <w:t>depth: 1, previous moves: [], move: W d4, counted: 861, Whitewins: 232, Blackwins: 87, draws: 542</w:t>
+              <w:t>depth: 1, previous moves: [], move: W d4, counted: 862, Whitewins: 232, Blackwins: 87, draws: 543</w:t>
             </w:r>
           </w:p>
         </w:tc>
@@ -607,7 +607,7 @@
           </w:tcPr>
           <w:p>
             <w:r>
-              <w:t>depth: 2, previous moves: ['W, d4'], move: B Nf6, counted: 552, Whitewins: 154, Blackwins: 57, draws: 341</w:t>
+              <w:t>depth: 2, previous moves: ['W, d4'], move: B Nf6, counted: 553, Whitewins: 154, Blackwins: 57, draws: 342</w:t>
             </w:r>
           </w:p>
         </w:tc>
@@ -619,7 +619,7 @@
           </w:tcPr>
           <w:p>
             <w:r>
-              <w:t>depth: 3, previous moves: ['W, d4', 'B, Nf6'], move: W c4, counted: 472, Whitewins: 133, Blackwins: 50, draws: 289</w:t>
+              <w:t>depth: 3, previous moves: ['W, d4', 'B, Nf6'], move: W c4, counted: 473, Whitewins: 133, Blackwins: 50, draws: 290</w:t>
             </w:r>
           </w:p>
         </w:tc>
@@ -2709,7 +2709,7 @@
           </w:tcPr>
           <w:p>
             <w:r>
-              <w:t>depth: 1, previous moves: [], move: W d4, counted: 861, Whitewins: 232, Blackwins: 87, draws: 542</w:t>
+              <w:t>depth: 1, previous moves: [], move: W d4, counted: 862, Whitewins: 232, Blackwins: 87, draws: 543</w:t>
             </w:r>
           </w:p>
         </w:tc>
@@ -2721,7 +2721,7 @@
           </w:tcPr>
           <w:p>
             <w:r>
-              <w:t>depth: 2, previous moves: ['W, d4'], move: B Nf6, counted: 552, Whitewins: 154, Blackwins: 57, draws: 341</w:t>
+              <w:t>depth: 2, previous moves: ['W, d4'], move: B Nf6, counted: 553, Whitewins: 154, Blackwins: 57, draws: 342</w:t>
             </w:r>
           </w:p>
         </w:tc>
@@ -2733,7 +2733,7 @@
           </w:tcPr>
           <w:p>
             <w:r>
-              <w:t>depth: 3, previous moves: ['W, d4', 'B, Nf6'], move: W c4, counted: 472, Whitewins: 133, Blackwins: 50, draws: 289</w:t>
+              <w:t>depth: 3, previous moves: ['W, d4', 'B, Nf6'], move: W c4, counted: 473, Whitewins: 133, Blackwins: 50, draws: 290</w:t>
             </w:r>
           </w:p>
         </w:tc>

</xml_diff>